<commit_message>
Added extra images and some clarification
</commit_message>
<xml_diff>
--- a/Documenten/acceptatietest.docx
+++ b/Documenten/acceptatietest.docx
@@ -4,7 +4,7 @@
   <w:body>
     <w:p>
       <w:pPr>
-        <w:pStyle w:val="Kop1"/>
+        <w:pStyle w:val="Heading1"/>
         <w:rPr>
           <w:lang w:val="en-GB"/>
         </w:rPr>
@@ -47,12 +47,10 @@
         </w:rPr>
         <w:t xml:space="preserve"> we assume our users know how smartphones work. We also assume they know how the basics of mobile applications work. We also assume they know what working with the scrum method in projects is. All this information is required to understand the steps required to test the application.</w:t>
       </w:r>
-      <w:bookmarkStart w:id="0" w:name="_GoBack"/>
-      <w:bookmarkEnd w:id="0"/>
-    </w:p>
-    <w:p>
-      <w:pPr>
-        <w:pStyle w:val="Kop2"/>
+    </w:p>
+    <w:p>
+      <w:pPr>
+        <w:pStyle w:val="Heading2"/>
         <w:rPr>
           <w:lang w:val="en-GB"/>
         </w:rPr>
@@ -79,7 +77,7 @@
     </w:p>
     <w:p>
       <w:pPr>
-        <w:pStyle w:val="Lijstalinea"/>
+        <w:pStyle w:val="ListParagraph"/>
         <w:numPr>
           <w:ilvl w:val="0"/>
           <w:numId w:val="1"/>
@@ -111,7 +109,7 @@
       <w:r>
         <w:rPr>
           <w:noProof/>
-          <w:lang w:eastAsia="nl-NL"/>
+          <w:lang w:val="en-US"/>
         </w:rPr>
         <w:drawing>
           <wp:inline distT="0" distB="0" distL="0" distR="0">
@@ -129,7 +127,7 @@
                     <pic:cNvPicPr/>
                   </pic:nvPicPr>
                   <pic:blipFill>
-                    <a:blip r:embed="rId6" cstate="print">
+                    <a:blip r:embed="rId8" cstate="print">
                       <a:extLst>
                         <a:ext uri="{28A0092B-C50C-407E-A947-70E740481C1C}">
                           <a14:useLocalDpi xmlns:a14="http://schemas.microsoft.com/office/drawing/2010/main" val="0"/>
@@ -158,7 +156,7 @@
     </w:p>
     <w:p>
       <w:pPr>
-        <w:pStyle w:val="Lijstalinea"/>
+        <w:pStyle w:val="ListParagraph"/>
         <w:numPr>
           <w:ilvl w:val="0"/>
           <w:numId w:val="1"/>
@@ -184,7 +182,7 @@
       <w:r>
         <w:rPr>
           <w:noProof/>
-          <w:lang w:eastAsia="nl-NL"/>
+          <w:lang w:val="en-US"/>
         </w:rPr>
         <w:drawing>
           <wp:inline distT="0" distB="0" distL="0" distR="0">
@@ -202,7 +200,7 @@
                     <pic:cNvPicPr/>
                   </pic:nvPicPr>
                   <pic:blipFill>
-                    <a:blip r:embed="rId7" cstate="print">
+                    <a:blip r:embed="rId9" cstate="print">
                       <a:extLst>
                         <a:ext uri="{28A0092B-C50C-407E-A947-70E740481C1C}">
                           <a14:useLocalDpi xmlns:a14="http://schemas.microsoft.com/office/drawing/2010/main" val="0"/>
@@ -231,7 +229,7 @@
     </w:p>
     <w:p>
       <w:pPr>
-        <w:pStyle w:val="Lijstalinea"/>
+        <w:pStyle w:val="ListParagraph"/>
         <w:numPr>
           <w:ilvl w:val="0"/>
           <w:numId w:val="1"/>
@@ -256,7 +254,7 @@
     </w:p>
     <w:p>
       <w:pPr>
-        <w:pStyle w:val="Lijstalinea"/>
+        <w:pStyle w:val="ListParagraph"/>
         <w:numPr>
           <w:ilvl w:val="0"/>
           <w:numId w:val="1"/>
@@ -301,16 +299,16 @@
     </w:p>
     <w:p>
       <w:pPr>
-        <w:pStyle w:val="Kop2"/>
-        <w:rPr>
-          <w:lang w:val="en-GB"/>
-        </w:rPr>
-      </w:pPr>
-      <w:r>
-        <w:rPr>
-          <w:lang w:val="en-GB"/>
-        </w:rPr>
-        <w:t>General</w:t>
+        <w:pStyle w:val="Heading2"/>
+        <w:rPr>
+          <w:lang w:val="en-GB"/>
+        </w:rPr>
+      </w:pPr>
+      <w:r>
+        <w:rPr>
+          <w:lang w:val="en-GB"/>
+        </w:rPr>
+        <w:t>Navigation</w:t>
       </w:r>
     </w:p>
     <w:p>
@@ -328,7 +326,7 @@
     </w:p>
     <w:p>
       <w:pPr>
-        <w:pStyle w:val="Lijstalinea"/>
+        <w:pStyle w:val="ListParagraph"/>
         <w:numPr>
           <w:ilvl w:val="0"/>
           <w:numId w:val="4"/>
@@ -343,10 +341,30 @@
         </w:rPr>
         <w:t>Swipe from left to right. If the screen switches tabs this feature is working correctly.</w:t>
       </w:r>
-    </w:p>
-    <w:p>
-      <w:pPr>
-        <w:pStyle w:val="Lijstalinea"/>
+      <w:r>
+        <w:rPr>
+          <w:lang w:val="en-GB"/>
+        </w:rPr>
+        <w:t xml:space="preserve"> Also notice how the buttons in the bottom change </w:t>
+      </w:r>
+      <w:proofErr w:type="spellStart"/>
+      <w:r>
+        <w:rPr>
+          <w:lang w:val="en-GB"/>
+        </w:rPr>
+        <w:t>color</w:t>
+      </w:r>
+      <w:proofErr w:type="spellEnd"/>
+      <w:r>
+        <w:rPr>
+          <w:lang w:val="en-GB"/>
+        </w:rPr>
+        <w:t>.</w:t>
+      </w:r>
+    </w:p>
+    <w:p>
+      <w:pPr>
+        <w:pStyle w:val="ListParagraph"/>
         <w:numPr>
           <w:ilvl w:val="0"/>
           <w:numId w:val="4"/>
@@ -372,7 +390,7 @@
       <w:r>
         <w:rPr>
           <w:noProof/>
-          <w:lang w:eastAsia="nl-NL"/>
+          <w:lang w:val="en-US"/>
         </w:rPr>
         <w:drawing>
           <wp:inline distT="0" distB="0" distL="0" distR="0">
@@ -390,7 +408,7 @@
                     <pic:cNvPicPr/>
                   </pic:nvPicPr>
                   <pic:blipFill>
-                    <a:blip r:embed="rId8" cstate="print">
+                    <a:blip r:embed="rId10" cstate="print">
                       <a:extLst>
                         <a:ext uri="{28A0092B-C50C-407E-A947-70E740481C1C}">
                           <a14:useLocalDpi xmlns:a14="http://schemas.microsoft.com/office/drawing/2010/main" val="0"/>
@@ -419,10 +437,24 @@
     </w:p>
     <w:p>
       <w:pPr>
-        <w:pStyle w:val="Lijstalinea"/>
+        <w:pStyle w:val="Heading2"/>
+        <w:rPr>
+          <w:lang w:val="en-GB"/>
+        </w:rPr>
+      </w:pPr>
+      <w:r>
+        <w:rPr>
+          <w:lang w:val="en-GB"/>
+        </w:rPr>
+        <w:t>Profile widget</w:t>
+      </w:r>
+    </w:p>
+    <w:p>
+      <w:pPr>
+        <w:pStyle w:val="ListParagraph"/>
         <w:numPr>
           <w:ilvl w:val="0"/>
-          <w:numId w:val="4"/>
+          <w:numId w:val="6"/>
         </w:numPr>
         <w:rPr>
           <w:lang w:val="en-GB"/>
@@ -445,7 +477,7 @@
       <w:r>
         <w:rPr>
           <w:noProof/>
-          <w:lang w:eastAsia="nl-NL"/>
+          <w:lang w:val="en-US"/>
         </w:rPr>
         <w:drawing>
           <wp:inline distT="0" distB="0" distL="0" distR="0">
@@ -463,7 +495,7 @@
                     <pic:cNvPicPr/>
                   </pic:nvPicPr>
                   <pic:blipFill>
-                    <a:blip r:embed="rId9" cstate="print">
+                    <a:blip r:embed="rId11" cstate="print">
                       <a:extLst>
                         <a:ext uri="{28A0092B-C50C-407E-A947-70E740481C1C}">
                           <a14:useLocalDpi xmlns:a14="http://schemas.microsoft.com/office/drawing/2010/main" val="0"/>
@@ -492,10 +524,10 @@
     </w:p>
     <w:p>
       <w:pPr>
-        <w:pStyle w:val="Lijstalinea"/>
+        <w:pStyle w:val="ListParagraph"/>
         <w:numPr>
           <w:ilvl w:val="0"/>
-          <w:numId w:val="4"/>
+          <w:numId w:val="6"/>
         </w:numPr>
         <w:rPr>
           <w:lang w:val="en-GB"/>
@@ -518,7 +550,7 @@
       <w:r>
         <w:rPr>
           <w:noProof/>
-          <w:lang w:eastAsia="nl-NL"/>
+          <w:lang w:val="en-US"/>
         </w:rPr>
         <w:drawing>
           <wp:inline distT="0" distB="0" distL="0" distR="0">
@@ -536,7 +568,7 @@
                     <pic:cNvPicPr/>
                   </pic:nvPicPr>
                   <pic:blipFill>
-                    <a:blip r:embed="rId10" cstate="print">
+                    <a:blip r:embed="rId12" cstate="print">
                       <a:extLst>
                         <a:ext uri="{28A0092B-C50C-407E-A947-70E740481C1C}">
                           <a14:useLocalDpi xmlns:a14="http://schemas.microsoft.com/office/drawing/2010/main" val="0"/>
@@ -565,7 +597,7 @@
     </w:p>
     <w:p>
       <w:pPr>
-        <w:pStyle w:val="Lijstalinea"/>
+        <w:pStyle w:val="ListParagraph"/>
         <w:numPr>
           <w:ilvl w:val="0"/>
           <w:numId w:val="4"/>
@@ -611,7 +643,7 @@
     </w:p>
     <w:p>
       <w:pPr>
-        <w:pStyle w:val="Kop2"/>
+        <w:pStyle w:val="Heading2"/>
         <w:rPr>
           <w:lang w:val="en-GB"/>
         </w:rPr>
@@ -639,7 +671,7 @@
     </w:p>
     <w:p>
       <w:pPr>
-        <w:pStyle w:val="Lijstalinea"/>
+        <w:pStyle w:val="ListParagraph"/>
         <w:numPr>
           <w:ilvl w:val="0"/>
           <w:numId w:val="2"/>
@@ -652,12 +684,18 @@
         <w:rPr>
           <w:lang w:val="en-GB"/>
         </w:rPr>
-        <w:t>Make sure you followed the above step correctly. Open the card overview.</w:t>
-      </w:r>
-    </w:p>
-    <w:p>
-      <w:pPr>
-        <w:pStyle w:val="Lijstalinea"/>
+        <w:t>Make sure you fol</w:t>
+      </w:r>
+      <w:r>
+        <w:rPr>
+          <w:lang w:val="en-GB"/>
+        </w:rPr>
+        <w:t>lowed the above step correctly.</w:t>
+      </w:r>
+    </w:p>
+    <w:p>
+      <w:pPr>
+        <w:pStyle w:val="ListParagraph"/>
         <w:numPr>
           <w:ilvl w:val="0"/>
           <w:numId w:val="2"/>
@@ -670,7 +708,55 @@
         <w:rPr>
           <w:lang w:val="en-GB"/>
         </w:rPr>
-        <w:t>Is the card displaying correctly? If it is proceed to the next step.</w:t>
+        <w:t>Open the card overview.</w:t>
+      </w:r>
+      <w:r>
+        <w:rPr>
+          <w:lang w:val="en-GB"/>
+        </w:rPr>
+        <w:t xml:space="preserve"> (Left tab, with a bell symbol.)</w:t>
+      </w:r>
+    </w:p>
+    <w:p>
+      <w:pPr>
+        <w:pStyle w:val="ListParagraph"/>
+        <w:numPr>
+          <w:ilvl w:val="0"/>
+          <w:numId w:val="2"/>
+        </w:numPr>
+        <w:rPr>
+          <w:lang w:val="en-GB"/>
+        </w:rPr>
+      </w:pPr>
+      <w:r>
+        <w:rPr>
+          <w:lang w:val="en-GB"/>
+        </w:rPr>
+        <w:t xml:space="preserve">Is the card displaying </w:t>
+      </w:r>
+      <w:r>
+        <w:rPr>
+          <w:lang w:val="en-GB"/>
+        </w:rPr>
+        <w:t>like one of the following images</w:t>
+      </w:r>
+      <w:r>
+        <w:rPr>
+          <w:lang w:val="en-GB"/>
+        </w:rPr>
+        <w:t xml:space="preserve">? </w:t>
+      </w:r>
+      <w:r>
+        <w:rPr>
+          <w:lang w:val="en-GB"/>
+        </w:rPr>
+        <w:t xml:space="preserve">It is also possible that the card does not have a status yet. </w:t>
+      </w:r>
+      <w:r>
+        <w:rPr>
+          <w:lang w:val="en-GB"/>
+        </w:rPr>
+        <w:t>If it is proceed to the next step.</w:t>
       </w:r>
     </w:p>
     <w:p>
@@ -683,12 +769,12 @@
       <w:r>
         <w:rPr>
           <w:noProof/>
-          <w:lang w:eastAsia="nl-NL"/>
+          <w:lang w:val="en-US"/>
         </w:rPr>
         <w:drawing>
           <wp:inline distT="0" distB="0" distL="0" distR="0">
-            <wp:extent cx="3314700" cy="1459316"/>
-            <wp:effectExtent l="0" t="0" r="0" b="7620"/>
+            <wp:extent cx="2379866" cy="1047750"/>
+            <wp:effectExtent l="0" t="0" r="1905" b="0"/>
             <wp:docPr id="18" name="Afbeelding 18"/>
             <wp:cNvGraphicFramePr>
               <a:graphicFrameLocks xmlns:a="http://schemas.openxmlformats.org/drawingml/2006/main" noChangeAspect="1"/>
@@ -701,7 +787,7 @@
                     <pic:cNvPicPr/>
                   </pic:nvPicPr>
                   <pic:blipFill>
-                    <a:blip r:embed="rId11" cstate="print">
+                    <a:blip r:embed="rId13" cstate="print">
                       <a:extLst>
                         <a:ext uri="{28A0092B-C50C-407E-A947-70E740481C1C}">
                           <a14:useLocalDpi xmlns:a14="http://schemas.microsoft.com/office/drawing/2010/main" val="0"/>
@@ -715,7 +801,7 @@
                   <pic:spPr>
                     <a:xfrm>
                       <a:off x="0" y="0"/>
-                      <a:ext cx="3343421" cy="1471961"/>
+                      <a:ext cx="2418564" cy="1064787"/>
                     </a:xfrm>
                     <a:prstGeom prst="rect">
                       <a:avLst/>
@@ -727,10 +813,57 @@
           </wp:inline>
         </w:drawing>
       </w:r>
-    </w:p>
-    <w:p>
-      <w:pPr>
-        <w:pStyle w:val="Lijstalinea"/>
+      <w:r>
+        <w:rPr>
+          <w:noProof/>
+          <w:lang w:val="en-US"/>
+        </w:rPr>
+        <w:drawing>
+          <wp:inline distT="0" distB="0" distL="0" distR="0" wp14:anchorId="1734B274" wp14:editId="5BAEBC05">
+            <wp:extent cx="2341755" cy="1053944"/>
+            <wp:effectExtent l="0" t="0" r="1905" b="0"/>
+            <wp:docPr id="1" name="Afbeelding 19"/>
+            <wp:cNvGraphicFramePr>
+              <a:graphicFrameLocks xmlns:a="http://schemas.openxmlformats.org/drawingml/2006/main" noChangeAspect="1"/>
+            </wp:cNvGraphicFramePr>
+            <a:graphic xmlns:a="http://schemas.openxmlformats.org/drawingml/2006/main">
+              <a:graphicData uri="http://schemas.openxmlformats.org/drawingml/2006/picture">
+                <pic:pic xmlns:pic="http://schemas.openxmlformats.org/drawingml/2006/picture">
+                  <pic:nvPicPr>
+                    <pic:cNvPr id="19" name="approved.png"/>
+                    <pic:cNvPicPr/>
+                  </pic:nvPicPr>
+                  <pic:blipFill>
+                    <a:blip r:embed="rId14" cstate="print">
+                      <a:extLst>
+                        <a:ext uri="{28A0092B-C50C-407E-A947-70E740481C1C}">
+                          <a14:useLocalDpi xmlns:a14="http://schemas.microsoft.com/office/drawing/2010/main" val="0"/>
+                        </a:ext>
+                      </a:extLst>
+                    </a:blip>
+                    <a:stretch>
+                      <a:fillRect/>
+                    </a:stretch>
+                  </pic:blipFill>
+                  <pic:spPr>
+                    <a:xfrm>
+                      <a:off x="0" y="0"/>
+                      <a:ext cx="2382039" cy="1072074"/>
+                    </a:xfrm>
+                    <a:prstGeom prst="rect">
+                      <a:avLst/>
+                    </a:prstGeom>
+                  </pic:spPr>
+                </pic:pic>
+              </a:graphicData>
+            </a:graphic>
+          </wp:inline>
+        </w:drawing>
+      </w:r>
+    </w:p>
+    <w:p>
+      <w:pPr>
+        <w:pStyle w:val="ListParagraph"/>
         <w:numPr>
           <w:ilvl w:val="0"/>
           <w:numId w:val="2"/>
@@ -756,7 +889,7 @@
       <w:r>
         <w:rPr>
           <w:noProof/>
-          <w:lang w:eastAsia="nl-NL"/>
+          <w:lang w:val="en-US"/>
         </w:rPr>
         <w:drawing>
           <wp:inline distT="0" distB="0" distL="0" distR="0">
@@ -774,7 +907,7 @@
                     <pic:cNvPicPr/>
                   </pic:nvPicPr>
                   <pic:blipFill>
-                    <a:blip r:embed="rId12" cstate="print">
+                    <a:blip r:embed="rId15" cstate="print">
                       <a:extLst>
                         <a:ext uri="{28A0092B-C50C-407E-A947-70E740481C1C}">
                           <a14:useLocalDpi xmlns:a14="http://schemas.microsoft.com/office/drawing/2010/main" val="0"/>
@@ -803,7 +936,7 @@
     </w:p>
     <w:p>
       <w:pPr>
-        <w:pStyle w:val="Lijstalinea"/>
+        <w:pStyle w:val="ListParagraph"/>
         <w:numPr>
           <w:ilvl w:val="0"/>
           <w:numId w:val="2"/>
@@ -829,7 +962,7 @@
       <w:r>
         <w:rPr>
           <w:noProof/>
-          <w:lang w:eastAsia="nl-NL"/>
+          <w:lang w:val="en-US"/>
         </w:rPr>
         <w:drawing>
           <wp:inline distT="0" distB="0" distL="0" distR="0">
@@ -847,7 +980,7 @@
                     <pic:cNvPicPr/>
                   </pic:nvPicPr>
                   <pic:blipFill>
-                    <a:blip r:embed="rId13" cstate="print">
+                    <a:blip r:embed="rId16" cstate="print">
                       <a:extLst>
                         <a:ext uri="{28A0092B-C50C-407E-A947-70E740481C1C}">
                           <a14:useLocalDpi xmlns:a14="http://schemas.microsoft.com/office/drawing/2010/main" val="0"/>
@@ -876,7 +1009,7 @@
     </w:p>
     <w:p>
       <w:pPr>
-        <w:pStyle w:val="Lijstalinea"/>
+        <w:pStyle w:val="ListParagraph"/>
         <w:numPr>
           <w:ilvl w:val="0"/>
           <w:numId w:val="2"/>
@@ -898,40 +1031,25 @@
           <w:lang w:val="en-GB"/>
         </w:rPr>
       </w:pPr>
-    </w:p>
-    <w:p>
-      <w:pPr>
-        <w:rPr>
-          <w:lang w:val="en-GB"/>
-        </w:rPr>
-      </w:pPr>
-    </w:p>
-    <w:p>
-      <w:pPr>
-        <w:rPr>
-          <w:lang w:val="en-GB"/>
-        </w:rPr>
-      </w:pPr>
-    </w:p>
-    <w:p>
-      <w:pPr>
-        <w:pStyle w:val="Kop2"/>
-        <w:rPr>
-          <w:lang w:val="en-GB"/>
-        </w:rPr>
-      </w:pPr>
-    </w:p>
-    <w:p>
-      <w:pPr>
-        <w:pStyle w:val="Kop2"/>
-        <w:rPr>
-          <w:lang w:val="en-GB"/>
-        </w:rPr>
-      </w:pPr>
-      <w:r>
-        <w:rPr>
-          <w:lang w:val="en-GB"/>
-        </w:rPr>
+      <w:r>
+        <w:rPr>
+          <w:lang w:val="en-GB"/>
+        </w:rPr>
+        <w:br w:type="page"/>
+      </w:r>
+    </w:p>
+    <w:p>
+      <w:pPr>
+        <w:pStyle w:val="Heading2"/>
+        <w:rPr>
+          <w:lang w:val="en-GB"/>
+        </w:rPr>
+      </w:pPr>
+      <w:r>
+        <w:rPr>
+          <w:lang w:val="en-GB"/>
+        </w:rPr>
+        <w:lastRenderedPageBreak/>
         <w:t>Perks</w:t>
       </w:r>
     </w:p>
@@ -956,7 +1074,7 @@
     </w:p>
     <w:p>
       <w:pPr>
-        <w:pStyle w:val="Lijstalinea"/>
+        <w:pStyle w:val="ListParagraph"/>
         <w:numPr>
           <w:ilvl w:val="0"/>
           <w:numId w:val="3"/>
@@ -969,7 +1087,37 @@
         <w:rPr>
           <w:lang w:val="en-GB"/>
         </w:rPr>
-        <w:t>Press on the first perk of the power which you’d like to buy, like described above.</w:t>
+        <w:t>Open the perks page. (Centre tab, with a star symbol.)</w:t>
+      </w:r>
+    </w:p>
+    <w:p>
+      <w:pPr>
+        <w:pStyle w:val="ListParagraph"/>
+        <w:numPr>
+          <w:ilvl w:val="0"/>
+          <w:numId w:val="3"/>
+        </w:numPr>
+        <w:rPr>
+          <w:lang w:val="en-GB"/>
+        </w:rPr>
+      </w:pPr>
+      <w:r>
+        <w:rPr>
+          <w:lang w:val="en-GB"/>
+        </w:rPr>
+        <w:t xml:space="preserve">Press on the first perk </w:t>
+      </w:r>
+      <w:r>
+        <w:rPr>
+          <w:lang w:val="en-GB"/>
+        </w:rPr>
+        <w:t>or</w:t>
+      </w:r>
+      <w:r>
+        <w:rPr>
+          <w:lang w:val="en-GB"/>
+        </w:rPr>
+        <w:t xml:space="preserve"> the power which you’d like to buy, like described above.</w:t>
       </w:r>
     </w:p>
     <w:p>
@@ -982,7 +1130,7 @@
       <w:r>
         <w:rPr>
           <w:noProof/>
-          <w:lang w:eastAsia="nl-NL"/>
+          <w:lang w:val="en-US"/>
         </w:rPr>
         <w:drawing>
           <wp:inline distT="0" distB="0" distL="0" distR="0">
@@ -1000,7 +1148,7 @@
                     <pic:cNvPicPr/>
                   </pic:nvPicPr>
                   <pic:blipFill>
-                    <a:blip r:embed="rId14" cstate="print">
+                    <a:blip r:embed="rId17" cstate="print">
                       <a:extLst>
                         <a:ext uri="{28A0092B-C50C-407E-A947-70E740481C1C}">
                           <a14:useLocalDpi xmlns:a14="http://schemas.microsoft.com/office/drawing/2010/main" val="0"/>
@@ -1029,7 +1177,7 @@
     </w:p>
     <w:p>
       <w:pPr>
-        <w:pStyle w:val="Lijstalinea"/>
+        <w:pStyle w:val="ListParagraph"/>
         <w:numPr>
           <w:ilvl w:val="0"/>
           <w:numId w:val="3"/>
@@ -1047,12 +1195,98 @@
     </w:p>
     <w:p>
       <w:pPr>
-        <w:pStyle w:val="Lijstalinea"/>
+        <w:pStyle w:val="ListParagraph"/>
+        <w:rPr>
+          <w:noProof/>
+          <w:lang w:val="en-US"/>
+        </w:rPr>
+      </w:pPr>
+      <w:r>
+        <w:rPr>
+          <w:noProof/>
+          <w:lang w:val="en-US"/>
+        </w:rPr>
+        <w:pict>
+          <v:shapetype id="_x0000_t75" coordsize="21600,21600" o:spt="75" o:preferrelative="t" path="m@4@5l@4@11@9@11@9@5xe" filled="f" stroked="f">
+            <v:stroke joinstyle="miter"/>
+            <v:formulas>
+              <v:f eqn="if lineDrawn pixelLineWidth 0"/>
+              <v:f eqn="sum @0 1 0"/>
+              <v:f eqn="sum 0 0 @1"/>
+              <v:f eqn="prod @2 1 2"/>
+              <v:f eqn="prod @3 21600 pixelWidth"/>
+              <v:f eqn="prod @3 21600 pixelHeight"/>
+              <v:f eqn="sum @0 0 1"/>
+              <v:f eqn="prod @6 1 2"/>
+              <v:f eqn="prod @7 21600 pixelWidth"/>
+              <v:f eqn="sum @8 21600 0"/>
+              <v:f eqn="prod @7 21600 pixelHeight"/>
+              <v:f eqn="sum @10 21600 0"/>
+            </v:formulas>
+            <v:path o:extrusionok="f" gradientshapeok="t" o:connecttype="rect"/>
+            <o:lock v:ext="edit" aspectratio="t"/>
+          </v:shapetype>
+          <v:shape id="_x0000_i1026" type="#_x0000_t75" style="width:147.4pt;height:263.55pt">
+            <v:imagedata r:id="rId18" o:title="Screenshot_20160901-135300"/>
+          </v:shape>
+        </w:pict>
+      </w:r>
+    </w:p>
+    <w:p>
+      <w:pPr>
+        <w:pStyle w:val="ListParagraph"/>
         <w:numPr>
           <w:ilvl w:val="0"/>
-          <w:numId w:val="3"/>
+          <w:numId w:val="6"/>
         </w:numPr>
         <w:rPr>
+          <w:noProof/>
+          <w:lang w:val="en-US"/>
+        </w:rPr>
+      </w:pPr>
+      <w:r>
+        <w:rPr>
+          <w:noProof/>
+          <w:lang w:val="en-US"/>
+        </w:rPr>
+        <w:t>Sometimes a power is not available for purchase. The information window should indicate this.</w:t>
+      </w:r>
+      <w:r>
+        <w:rPr>
+          <w:noProof/>
+          <w:lang w:val="en-US"/>
+        </w:rPr>
+        <w:t xml:space="preserve"> This can be due to many reason, of which the most common is that your don’t have enough power points left.</w:t>
+      </w:r>
+    </w:p>
+    <w:p>
+      <w:pPr>
+        <w:pStyle w:val="ListParagraph"/>
+        <w:rPr>
+          <w:lang w:val="en-GB"/>
+        </w:rPr>
+      </w:pPr>
+      <w:r>
+        <w:rPr>
+          <w:noProof/>
+          <w:lang w:val="en-US"/>
+        </w:rPr>
+        <w:lastRenderedPageBreak/>
+        <w:pict>
+          <v:shape id="_x0000_i1027" type="#_x0000_t75" style="width:146.7pt;height:260.85pt">
+            <v:imagedata r:id="rId19" o:title="Screenshot_20160901-135413"/>
+          </v:shape>
+        </w:pict>
+      </w:r>
+    </w:p>
+    <w:p>
+      <w:pPr>
+        <w:pStyle w:val="ListParagraph"/>
+        <w:numPr>
+          <w:ilvl w:val="0"/>
+          <w:numId w:val="6"/>
+        </w:numPr>
+        <w:rPr>
           <w:lang w:val="en-GB"/>
         </w:rPr>
       </w:pPr>
@@ -1073,7 +1307,7 @@
       <w:r>
         <w:rPr>
           <w:noProof/>
-          <w:lang w:eastAsia="nl-NL"/>
+          <w:lang w:val="en-US"/>
         </w:rPr>
         <w:drawing>
           <wp:inline distT="0" distB="0" distL="0" distR="0">
@@ -1091,7 +1325,7 @@
                     <pic:cNvPicPr/>
                   </pic:nvPicPr>
                   <pic:blipFill>
-                    <a:blip r:embed="rId15" cstate="print">
+                    <a:blip r:embed="rId20" cstate="print">
                       <a:extLst>
                         <a:ext uri="{28A0092B-C50C-407E-A947-70E740481C1C}">
                           <a14:useLocalDpi xmlns:a14="http://schemas.microsoft.com/office/drawing/2010/main" val="0"/>
@@ -1127,16 +1361,15 @@
     </w:p>
     <w:p>
       <w:pPr>
-        <w:pStyle w:val="Kop2"/>
-        <w:rPr>
-          <w:lang w:val="en-GB"/>
-        </w:rPr>
-      </w:pPr>
-      <w:r>
-        <w:rPr>
-          <w:lang w:val="en-GB"/>
-        </w:rPr>
-        <w:lastRenderedPageBreak/>
+        <w:pStyle w:val="Heading2"/>
+        <w:rPr>
+          <w:lang w:val="en-GB"/>
+        </w:rPr>
+      </w:pPr>
+      <w:r>
+        <w:rPr>
+          <w:lang w:val="en-GB"/>
+        </w:rPr>
         <w:t>Profile overview</w:t>
       </w:r>
     </w:p>
@@ -1149,7 +1382,7 @@
     </w:p>
     <w:p>
       <w:pPr>
-        <w:pStyle w:val="Lijstalinea"/>
+        <w:pStyle w:val="ListParagraph"/>
         <w:numPr>
           <w:ilvl w:val="0"/>
           <w:numId w:val="5"/>
@@ -1164,10 +1397,16 @@
         </w:rPr>
         <w:t>Open the profile overview tab.</w:t>
       </w:r>
-    </w:p>
-    <w:p>
-      <w:pPr>
-        <w:pStyle w:val="Lijstalinea"/>
+      <w:r>
+        <w:rPr>
+          <w:lang w:val="en-GB"/>
+        </w:rPr>
+        <w:t xml:space="preserve"> (Most right tab, with a profile card symbol)</w:t>
+      </w:r>
+    </w:p>
+    <w:p>
+      <w:pPr>
+        <w:pStyle w:val="ListParagraph"/>
         <w:numPr>
           <w:ilvl w:val="0"/>
           <w:numId w:val="5"/>
@@ -1182,6 +1421,27 @@
         </w:rPr>
         <w:t>If your experience and power points are displaying correctly this page works.</w:t>
       </w:r>
+      <w:r>
+        <w:rPr>
+          <w:lang w:val="en-GB"/>
+        </w:rPr>
+        <w:t xml:space="preserve"> You can verify this at your own profile page on the </w:t>
+      </w:r>
+      <w:proofErr w:type="spellStart"/>
+      <w:r>
+        <w:rPr>
+          <w:i/>
+          <w:lang w:val="en-GB"/>
+        </w:rPr>
+        <w:t>Scrummer</w:t>
+      </w:r>
+      <w:proofErr w:type="spellEnd"/>
+      <w:r>
+        <w:rPr>
+          <w:lang w:val="en-GB"/>
+        </w:rPr>
+        <w:t xml:space="preserve"> website.</w:t>
+      </w:r>
     </w:p>
     <w:p>
       <w:pPr>
@@ -1193,8 +1453,9 @@
       <w:r>
         <w:rPr>
           <w:noProof/>
-          <w:lang w:eastAsia="nl-NL"/>
-        </w:rPr>
+          <w:lang w:val="en-US"/>
+        </w:rPr>
+        <w:lastRenderedPageBreak/>
         <w:drawing>
           <wp:inline distT="0" distB="0" distL="0" distR="0">
             <wp:extent cx="2369820" cy="4213146"/>
@@ -1211,7 +1472,7 @@
                     <pic:cNvPicPr/>
                   </pic:nvPicPr>
                   <pic:blipFill>
-                    <a:blip r:embed="rId16" cstate="print">
+                    <a:blip r:embed="rId21" cstate="print">
                       <a:extLst>
                         <a:ext uri="{28A0092B-C50C-407E-A947-70E740481C1C}">
                           <a14:useLocalDpi xmlns:a14="http://schemas.microsoft.com/office/drawing/2010/main" val="0"/>
@@ -1240,7 +1501,7 @@
     </w:p>
     <w:p>
       <w:pPr>
-        <w:pStyle w:val="Lijstalinea"/>
+        <w:pStyle w:val="ListParagraph"/>
         <w:numPr>
           <w:ilvl w:val="0"/>
           <w:numId w:val="5"/>
@@ -1258,7 +1519,7 @@
     </w:p>
     <w:p>
       <w:pPr>
-        <w:pStyle w:val="Lijstalinea"/>
+        <w:pStyle w:val="ListParagraph"/>
         <w:numPr>
           <w:ilvl w:val="0"/>
           <w:numId w:val="5"/>
@@ -1271,12 +1532,12 @@
         <w:rPr>
           <w:lang w:val="en-GB"/>
         </w:rPr>
-        <w:t>Press the logout button to logout of the application. If you log out of the application this works correctly.</w:t>
-      </w:r>
-    </w:p>
-    <w:p>
-      <w:pPr>
-        <w:ind w:left="360"/>
+        <w:t xml:space="preserve">Press the logout button to logout of the application. </w:t>
+      </w:r>
+    </w:p>
+    <w:p>
+      <w:pPr>
+        <w:pStyle w:val="ListParagraph"/>
         <w:rPr>
           <w:lang w:val="en-GB"/>
         </w:rPr>
@@ -1284,10 +1545,10 @@
       <w:r>
         <w:rPr>
           <w:noProof/>
-          <w:lang w:eastAsia="nl-NL"/>
+          <w:lang w:val="en-US"/>
         </w:rPr>
         <w:drawing>
-          <wp:inline distT="0" distB="0" distL="0" distR="0">
+          <wp:inline distT="0" distB="0" distL="0" distR="0" wp14:anchorId="5DBD285B" wp14:editId="3CC21CE0">
             <wp:extent cx="5303520" cy="1374987"/>
             <wp:effectExtent l="0" t="0" r="0" b="0"/>
             <wp:docPr id="24" name="Afbeelding 24"/>
@@ -1302,7 +1563,7 @@
                     <pic:cNvPicPr/>
                   </pic:nvPicPr>
                   <pic:blipFill>
-                    <a:blip r:embed="rId17">
+                    <a:blip r:embed="rId22">
                       <a:extLst>
                         <a:ext uri="{28A0092B-C50C-407E-A947-70E740481C1C}">
                           <a14:useLocalDpi xmlns:a14="http://schemas.microsoft.com/office/drawing/2010/main" val="0"/>
@@ -1329,6 +1590,26 @@
         </w:drawing>
       </w:r>
     </w:p>
+    <w:p>
+      <w:pPr>
+        <w:pStyle w:val="ListParagraph"/>
+        <w:numPr>
+          <w:ilvl w:val="0"/>
+          <w:numId w:val="5"/>
+        </w:numPr>
+        <w:rPr>
+          <w:lang w:val="en-GB"/>
+        </w:rPr>
+      </w:pPr>
+      <w:r>
+        <w:rPr>
+          <w:lang w:val="en-GB"/>
+        </w:rPr>
+        <w:t>You should now see the login page.</w:t>
+      </w:r>
+      <w:bookmarkStart w:id="0" w:name="_GoBack"/>
+      <w:bookmarkEnd w:id="0"/>
+    </w:p>
     <w:sectPr>
       <w:pgSz w:w="11906" w:h="16838"/>
       <w:pgMar w:top="1417" w:right="1417" w:bottom="1417" w:left="1417" w:header="708" w:footer="708" w:gutter="0"/>
@@ -1339,9 +1620,145 @@
 </w:document>
 </file>
 
+<file path=word/endnotes.xml><?xml version="1.0" encoding="utf-8"?>
+<w:endnotes xmlns:wpc="http://schemas.microsoft.com/office/word/2010/wordprocessingCanvas" xmlns:cx="http://schemas.microsoft.com/office/drawing/2014/chartex" xmlns:cx1="http://schemas.microsoft.com/office/drawing/2015/9/8/chartex" xmlns:cx2="http://schemas.microsoft.com/office/drawing/2015/10/21/chartex" xmlns:mc="http://schemas.openxmlformats.org/markup-compatibility/2006" xmlns:o="urn:schemas-microsoft-com:office:office" xmlns:r="http://schemas.openxmlformats.org/officeDocument/2006/relationships" xmlns:m="http://schemas.openxmlformats.org/officeDocument/2006/math" xmlns:v="urn:schemas-microsoft-com:vml" xmlns:wp14="http://schemas.microsoft.com/office/word/2010/wordprocessingDrawing" xmlns:wp="http://schemas.openxmlformats.org/drawingml/2006/wordprocessingDrawing" xmlns:w10="urn:schemas-microsoft-com:office:word" xmlns:w="http://schemas.openxmlformats.org/wordprocessingml/2006/main" xmlns:w14="http://schemas.microsoft.com/office/word/2010/wordml" xmlns:w15="http://schemas.microsoft.com/office/word/2012/wordml" xmlns:w16se="http://schemas.microsoft.com/office/word/2015/wordml/symex" xmlns:wpg="http://schemas.microsoft.com/office/word/2010/wordprocessingGroup" xmlns:wpi="http://schemas.microsoft.com/office/word/2010/wordprocessingInk" xmlns:wne="http://schemas.microsoft.com/office/word/2006/wordml" xmlns:wps="http://schemas.microsoft.com/office/word/2010/wordprocessingShape" mc:Ignorable="w14 w15 w16se wp14">
+  <w:endnote w:type="separator" w:id="-1">
+    <w:p>
+      <w:pPr>
+        <w:spacing w:after="0" w:line="240" w:lineRule="auto"/>
+      </w:pPr>
+      <w:r>
+        <w:separator/>
+      </w:r>
+    </w:p>
+  </w:endnote>
+  <w:endnote w:type="continuationSeparator" w:id="0">
+    <w:p>
+      <w:pPr>
+        <w:spacing w:after="0" w:line="240" w:lineRule="auto"/>
+      </w:pPr>
+      <w:r>
+        <w:continuationSeparator/>
+      </w:r>
+    </w:p>
+  </w:endnote>
+</w:endnotes>
+</file>
+
+<file path=word/footnotes.xml><?xml version="1.0" encoding="utf-8"?>
+<w:footnotes xmlns:wpc="http://schemas.microsoft.com/office/word/2010/wordprocessingCanvas" xmlns:cx="http://schemas.microsoft.com/office/drawing/2014/chartex" xmlns:cx1="http://schemas.microsoft.com/office/drawing/2015/9/8/chartex" xmlns:cx2="http://schemas.microsoft.com/office/drawing/2015/10/21/chartex" xmlns:mc="http://schemas.openxmlformats.org/markup-compatibility/2006" xmlns:o="urn:schemas-microsoft-com:office:office" xmlns:r="http://schemas.openxmlformats.org/officeDocument/2006/relationships" xmlns:m="http://schemas.openxmlformats.org/officeDocument/2006/math" xmlns:v="urn:schemas-microsoft-com:vml" xmlns:wp14="http://schemas.microsoft.com/office/word/2010/wordprocessingDrawing" xmlns:wp="http://schemas.openxmlformats.org/drawingml/2006/wordprocessingDrawing" xmlns:w10="urn:schemas-microsoft-com:office:word" xmlns:w="http://schemas.openxmlformats.org/wordprocessingml/2006/main" xmlns:w14="http://schemas.microsoft.com/office/word/2010/wordml" xmlns:w15="http://schemas.microsoft.com/office/word/2012/wordml" xmlns:w16se="http://schemas.microsoft.com/office/word/2015/wordml/symex" xmlns:wpg="http://schemas.microsoft.com/office/word/2010/wordprocessingGroup" xmlns:wpi="http://schemas.microsoft.com/office/word/2010/wordprocessingInk" xmlns:wne="http://schemas.microsoft.com/office/word/2006/wordml" xmlns:wps="http://schemas.microsoft.com/office/word/2010/wordprocessingShape" mc:Ignorable="w14 w15 w16se wp14">
+  <w:footnote w:type="separator" w:id="-1">
+    <w:p>
+      <w:pPr>
+        <w:spacing w:after="0" w:line="240" w:lineRule="auto"/>
+      </w:pPr>
+      <w:r>
+        <w:separator/>
+      </w:r>
+    </w:p>
+  </w:footnote>
+  <w:footnote w:type="continuationSeparator" w:id="0">
+    <w:p>
+      <w:pPr>
+        <w:spacing w:after="0" w:line="240" w:lineRule="auto"/>
+      </w:pPr>
+      <w:r>
+        <w:continuationSeparator/>
+      </w:r>
+    </w:p>
+  </w:footnote>
+</w:footnotes>
+</file>
+
 <file path=word/numbering.xml><?xml version="1.0" encoding="utf-8"?>
 <w:numbering xmlns:wpc="http://schemas.microsoft.com/office/word/2010/wordprocessingCanvas" xmlns:cx="http://schemas.microsoft.com/office/drawing/2014/chartex" xmlns:cx1="http://schemas.microsoft.com/office/drawing/2015/9/8/chartex" xmlns:cx2="http://schemas.microsoft.com/office/drawing/2015/10/21/chartex" xmlns:mc="http://schemas.openxmlformats.org/markup-compatibility/2006" xmlns:o="urn:schemas-microsoft-com:office:office" xmlns:r="http://schemas.openxmlformats.org/officeDocument/2006/relationships" xmlns:m="http://schemas.openxmlformats.org/officeDocument/2006/math" xmlns:v="urn:schemas-microsoft-com:vml" xmlns:wp14="http://schemas.microsoft.com/office/word/2010/wordprocessingDrawing" xmlns:wp="http://schemas.openxmlformats.org/drawingml/2006/wordprocessingDrawing" xmlns:w10="urn:schemas-microsoft-com:office:word" xmlns:w="http://schemas.openxmlformats.org/wordprocessingml/2006/main" xmlns:w14="http://schemas.microsoft.com/office/word/2010/wordml" xmlns:w15="http://schemas.microsoft.com/office/word/2012/wordml" xmlns:w16se="http://schemas.microsoft.com/office/word/2015/wordml/symex" xmlns:wpg="http://schemas.microsoft.com/office/word/2010/wordprocessingGroup" xmlns:wpi="http://schemas.microsoft.com/office/word/2010/wordprocessingInk" xmlns:wne="http://schemas.microsoft.com/office/word/2006/wordml" xmlns:wps="http://schemas.microsoft.com/office/word/2010/wordprocessingShape" mc:Ignorable="w14 w15 w16se wp14">
   <w:abstractNum w:abstractNumId="0" w15:restartNumberingAfterBreak="0">
+    <w:nsid w:val="0A811A5D"/>
+    <w:multiLevelType w:val="hybridMultilevel"/>
+    <w:tmpl w:val="684A5702"/>
+    <w:lvl w:ilvl="0" w:tplc="0409000F">
+      <w:start w:val="1"/>
+      <w:numFmt w:val="decimal"/>
+      <w:lvlText w:val="%1."/>
+      <w:lvlJc w:val="left"/>
+      <w:pPr>
+        <w:ind w:left="720" w:hanging="360"/>
+      </w:pPr>
+    </w:lvl>
+    <w:lvl w:ilvl="1" w:tplc="04090019" w:tentative="1">
+      <w:start w:val="1"/>
+      <w:numFmt w:val="lowerLetter"/>
+      <w:lvlText w:val="%2."/>
+      <w:lvlJc w:val="left"/>
+      <w:pPr>
+        <w:ind w:left="1440" w:hanging="360"/>
+      </w:pPr>
+    </w:lvl>
+    <w:lvl w:ilvl="2" w:tplc="0409001B" w:tentative="1">
+      <w:start w:val="1"/>
+      <w:numFmt w:val="lowerRoman"/>
+      <w:lvlText w:val="%3."/>
+      <w:lvlJc w:val="right"/>
+      <w:pPr>
+        <w:ind w:left="2160" w:hanging="180"/>
+      </w:pPr>
+    </w:lvl>
+    <w:lvl w:ilvl="3" w:tplc="0409000F" w:tentative="1">
+      <w:start w:val="1"/>
+      <w:numFmt w:val="decimal"/>
+      <w:lvlText w:val="%4."/>
+      <w:lvlJc w:val="left"/>
+      <w:pPr>
+        <w:ind w:left="2880" w:hanging="360"/>
+      </w:pPr>
+    </w:lvl>
+    <w:lvl w:ilvl="4" w:tplc="04090019" w:tentative="1">
+      <w:start w:val="1"/>
+      <w:numFmt w:val="lowerLetter"/>
+      <w:lvlText w:val="%5."/>
+      <w:lvlJc w:val="left"/>
+      <w:pPr>
+        <w:ind w:left="3600" w:hanging="360"/>
+      </w:pPr>
+    </w:lvl>
+    <w:lvl w:ilvl="5" w:tplc="0409001B" w:tentative="1">
+      <w:start w:val="1"/>
+      <w:numFmt w:val="lowerRoman"/>
+      <w:lvlText w:val="%6."/>
+      <w:lvlJc w:val="right"/>
+      <w:pPr>
+        <w:ind w:left="4320" w:hanging="180"/>
+      </w:pPr>
+    </w:lvl>
+    <w:lvl w:ilvl="6" w:tplc="0409000F" w:tentative="1">
+      <w:start w:val="1"/>
+      <w:numFmt w:val="decimal"/>
+      <w:lvlText w:val="%7."/>
+      <w:lvlJc w:val="left"/>
+      <w:pPr>
+        <w:ind w:left="5040" w:hanging="360"/>
+      </w:pPr>
+    </w:lvl>
+    <w:lvl w:ilvl="7" w:tplc="04090019" w:tentative="1">
+      <w:start w:val="1"/>
+      <w:numFmt w:val="lowerLetter"/>
+      <w:lvlText w:val="%8."/>
+      <w:lvlJc w:val="left"/>
+      <w:pPr>
+        <w:ind w:left="5760" w:hanging="360"/>
+      </w:pPr>
+    </w:lvl>
+    <w:lvl w:ilvl="8" w:tplc="0409001B" w:tentative="1">
+      <w:start w:val="1"/>
+      <w:numFmt w:val="lowerRoman"/>
+      <w:lvlText w:val="%9."/>
+      <w:lvlJc w:val="right"/>
+      <w:pPr>
+        <w:ind w:left="6480" w:hanging="180"/>
+      </w:pPr>
+    </w:lvl>
+  </w:abstractNum>
+  <w:abstractNum w:abstractNumId="1" w15:restartNumberingAfterBreak="0">
     <w:nsid w:val="2CF72E2B"/>
     <w:multiLevelType w:val="hybridMultilevel"/>
     <w:tmpl w:val="430ED152"/>
@@ -1357,7 +1774,7 @@
         <w:rFonts w:hint="default"/>
       </w:rPr>
     </w:lvl>
-    <w:lvl w:ilvl="1" w:tplc="04130019" w:tentative="1">
+    <w:lvl w:ilvl="1" w:tplc="04130019">
       <w:start w:val="1"/>
       <w:numFmt w:val="lowerLetter"/>
       <w:lvlText w:val="%2."/>
@@ -1430,7 +1847,7 @@
       </w:pPr>
     </w:lvl>
   </w:abstractNum>
-  <w:abstractNum w:abstractNumId="1" w15:restartNumberingAfterBreak="0">
+  <w:abstractNum w:abstractNumId="2" w15:restartNumberingAfterBreak="0">
     <w:nsid w:val="2DA424A0"/>
     <w:multiLevelType w:val="hybridMultilevel"/>
     <w:tmpl w:val="640200BC"/>
@@ -1519,7 +1936,7 @@
       </w:pPr>
     </w:lvl>
   </w:abstractNum>
-  <w:abstractNum w:abstractNumId="2" w15:restartNumberingAfterBreak="0">
+  <w:abstractNum w:abstractNumId="3" w15:restartNumberingAfterBreak="0">
     <w:nsid w:val="4BEA098B"/>
     <w:multiLevelType w:val="hybridMultilevel"/>
     <w:tmpl w:val="73FE742E"/>
@@ -1608,7 +2025,7 @@
       </w:pPr>
     </w:lvl>
   </w:abstractNum>
-  <w:abstractNum w:abstractNumId="3" w15:restartNumberingAfterBreak="0">
+  <w:abstractNum w:abstractNumId="4" w15:restartNumberingAfterBreak="0">
     <w:nsid w:val="5E3E3883"/>
     <w:multiLevelType w:val="hybridMultilevel"/>
     <w:tmpl w:val="3AD429B6"/>
@@ -1697,7 +2114,7 @@
       </w:pPr>
     </w:lvl>
   </w:abstractNum>
-  <w:abstractNum w:abstractNumId="4" w15:restartNumberingAfterBreak="0">
+  <w:abstractNum w:abstractNumId="5" w15:restartNumberingAfterBreak="0">
     <w:nsid w:val="7DEB6DAD"/>
     <w:multiLevelType w:val="hybridMultilevel"/>
     <w:tmpl w:val="4612ADB6"/>
@@ -1787,18 +2204,21 @@
     </w:lvl>
   </w:abstractNum>
   <w:num w:numId="1">
+    <w:abstractNumId w:val="4"/>
+  </w:num>
+  <w:num w:numId="2">
     <w:abstractNumId w:val="3"/>
   </w:num>
-  <w:num w:numId="2">
+  <w:num w:numId="3">
     <w:abstractNumId w:val="2"/>
   </w:num>
-  <w:num w:numId="3">
+  <w:num w:numId="4">
+    <w:abstractNumId w:val="5"/>
+  </w:num>
+  <w:num w:numId="5">
     <w:abstractNumId w:val="1"/>
   </w:num>
-  <w:num w:numId="4">
-    <w:abstractNumId w:val="4"/>
-  </w:num>
-  <w:num w:numId="5">
+  <w:num w:numId="6">
     <w:abstractNumId w:val="0"/>
   </w:num>
 </w:numbering>
@@ -2195,15 +2615,15 @@
     <w:lsdException w:name="List Table 7 Colorful Accent 6" w:uiPriority="52"/>
     <w:lsdException w:name="Mention" w:semiHidden="1" w:unhideWhenUsed="1"/>
   </w:latentStyles>
-  <w:style w:type="paragraph" w:default="1" w:styleId="Standaard">
+  <w:style w:type="paragraph" w:default="1" w:styleId="Normal">
     <w:name w:val="Normal"/>
     <w:qFormat/>
   </w:style>
-  <w:style w:type="paragraph" w:styleId="Kop1">
+  <w:style w:type="paragraph" w:styleId="Heading1">
     <w:name w:val="heading 1"/>
-    <w:basedOn w:val="Standaard"/>
-    <w:next w:val="Standaard"/>
-    <w:link w:val="Kop1Char"/>
+    <w:basedOn w:val="Normal"/>
+    <w:next w:val="Normal"/>
+    <w:link w:val="Heading1Char"/>
     <w:uiPriority w:val="9"/>
     <w:qFormat/>
     <w:rsid w:val="001339E5"/>
@@ -2220,11 +2640,11 @@
       <w:szCs w:val="32"/>
     </w:rPr>
   </w:style>
-  <w:style w:type="paragraph" w:styleId="Kop2">
+  <w:style w:type="paragraph" w:styleId="Heading2">
     <w:name w:val="heading 2"/>
-    <w:basedOn w:val="Standaard"/>
-    <w:next w:val="Standaard"/>
-    <w:link w:val="Kop2Char"/>
+    <w:basedOn w:val="Normal"/>
+    <w:next w:val="Normal"/>
+    <w:link w:val="Heading2Char"/>
     <w:uiPriority w:val="9"/>
     <w:unhideWhenUsed/>
     <w:qFormat/>
@@ -2242,13 +2662,13 @@
       <w:szCs w:val="26"/>
     </w:rPr>
   </w:style>
-  <w:style w:type="character" w:default="1" w:styleId="Standaardalinea-lettertype">
+  <w:style w:type="character" w:default="1" w:styleId="DefaultParagraphFont">
     <w:name w:val="Default Paragraph Font"/>
     <w:uiPriority w:val="1"/>
     <w:semiHidden/>
     <w:unhideWhenUsed/>
   </w:style>
-  <w:style w:type="table" w:default="1" w:styleId="Standaardtabel">
+  <w:style w:type="table" w:default="1" w:styleId="TableNormal">
     <w:name w:val="Normal Table"/>
     <w:uiPriority w:val="99"/>
     <w:semiHidden/>
@@ -2263,16 +2683,16 @@
       </w:tblCellMar>
     </w:tblPr>
   </w:style>
-  <w:style w:type="numbering" w:default="1" w:styleId="Geenlijst">
+  <w:style w:type="numbering" w:default="1" w:styleId="NoList">
     <w:name w:val="No List"/>
     <w:uiPriority w:val="99"/>
     <w:semiHidden/>
     <w:unhideWhenUsed/>
   </w:style>
-  <w:style w:type="character" w:customStyle="1" w:styleId="Kop1Char">
-    <w:name w:val="Kop 1 Char"/>
-    <w:basedOn w:val="Standaardalinea-lettertype"/>
-    <w:link w:val="Kop1"/>
+  <w:style w:type="character" w:customStyle="1" w:styleId="Heading1Char">
+    <w:name w:val="Heading 1 Char"/>
+    <w:basedOn w:val="DefaultParagraphFont"/>
+    <w:link w:val="Heading1"/>
     <w:uiPriority w:val="9"/>
     <w:rsid w:val="001339E5"/>
     <w:rPr>
@@ -2282,10 +2702,10 @@
       <w:szCs w:val="32"/>
     </w:rPr>
   </w:style>
-  <w:style w:type="character" w:customStyle="1" w:styleId="Kop2Char">
-    <w:name w:val="Kop 2 Char"/>
-    <w:basedOn w:val="Standaardalinea-lettertype"/>
-    <w:link w:val="Kop2"/>
+  <w:style w:type="character" w:customStyle="1" w:styleId="Heading2Char">
+    <w:name w:val="Heading 2 Char"/>
+    <w:basedOn w:val="DefaultParagraphFont"/>
+    <w:link w:val="Heading2"/>
     <w:uiPriority w:val="9"/>
     <w:rsid w:val="001339E5"/>
     <w:rPr>
@@ -2295,9 +2715,9 @@
       <w:szCs w:val="26"/>
     </w:rPr>
   </w:style>
-  <w:style w:type="paragraph" w:styleId="Lijstalinea">
+  <w:style w:type="paragraph" w:styleId="ListParagraph">
     <w:name w:val="List Paragraph"/>
-    <w:basedOn w:val="Standaard"/>
+    <w:basedOn w:val="Normal"/>
     <w:uiPriority w:val="34"/>
     <w:qFormat/>
     <w:rsid w:val="001339E5"/>
@@ -2305,6 +2725,50 @@
       <w:ind w:left="720"/>
       <w:contextualSpacing/>
     </w:pPr>
+  </w:style>
+  <w:style w:type="paragraph" w:styleId="Header">
+    <w:name w:val="header"/>
+    <w:basedOn w:val="Normal"/>
+    <w:link w:val="HeaderChar"/>
+    <w:uiPriority w:val="99"/>
+    <w:unhideWhenUsed/>
+    <w:rsid w:val="00AD521C"/>
+    <w:pPr>
+      <w:tabs>
+        <w:tab w:val="center" w:pos="4680"/>
+        <w:tab w:val="right" w:pos="9360"/>
+      </w:tabs>
+      <w:spacing w:after="0" w:line="240" w:lineRule="auto"/>
+    </w:pPr>
+  </w:style>
+  <w:style w:type="character" w:customStyle="1" w:styleId="HeaderChar">
+    <w:name w:val="Header Char"/>
+    <w:basedOn w:val="DefaultParagraphFont"/>
+    <w:link w:val="Header"/>
+    <w:uiPriority w:val="99"/>
+    <w:rsid w:val="00AD521C"/>
+  </w:style>
+  <w:style w:type="paragraph" w:styleId="Footer">
+    <w:name w:val="footer"/>
+    <w:basedOn w:val="Normal"/>
+    <w:link w:val="FooterChar"/>
+    <w:uiPriority w:val="99"/>
+    <w:unhideWhenUsed/>
+    <w:rsid w:val="00AD521C"/>
+    <w:pPr>
+      <w:tabs>
+        <w:tab w:val="center" w:pos="4680"/>
+        <w:tab w:val="right" w:pos="9360"/>
+      </w:tabs>
+      <w:spacing w:after="0" w:line="240" w:lineRule="auto"/>
+    </w:pPr>
+  </w:style>
+  <w:style w:type="character" w:customStyle="1" w:styleId="FooterChar">
+    <w:name w:val="Footer Char"/>
+    <w:basedOn w:val="DefaultParagraphFont"/>
+    <w:link w:val="Footer"/>
+    <w:uiPriority w:val="99"/>
+    <w:rsid w:val="00AD521C"/>
   </w:style>
 </w:styles>
 </file>
@@ -2575,7 +3039,7 @@
 </file>
 
 <file path=customXml/itemProps1.xml><?xml version="1.0" encoding="utf-8"?>
-<ds:datastoreItem xmlns:ds="http://schemas.openxmlformats.org/officeDocument/2006/customXml" ds:itemID="{7FF9FB9F-1B7C-4094-BCAF-593EE15F4F5E}">
+<ds:datastoreItem xmlns:ds="http://schemas.openxmlformats.org/officeDocument/2006/customXml" ds:itemID="{F81B0CD2-D17C-49CC-8C9B-E5276C9A9083}">
   <ds:schemaRefs>
     <ds:schemaRef ds:uri="http://schemas.openxmlformats.org/officeDocument/2006/bibliography"/>
   </ds:schemaRefs>

</xml_diff>